<commit_message>
wrote some instructions in ReadMe.docx
</commit_message>
<xml_diff>
--- a/ContinuousGeneralizer/ReadMe.docx
+++ b/ContinuousGeneralizer/ReadMe.docx
@@ -163,8 +163,292 @@
           </wp:inline>
         </w:drawing>
       </w:r>
+    </w:p>
+    <w:p>
+      <w:pPr>
+        <w:widowControl/>
+        <w:jc w:val="left"/>
+      </w:pPr>
+      <w:r>
+        <w:br w:type="page"/>
+      </w:r>
+    </w:p>
+    <w:p>
+      <w:pPr>
+        <w:rPr>
+          <w:b/>
+          <w:sz w:val="28"/>
+          <w:szCs w:val="28"/>
+        </w:rPr>
+      </w:pPr>
+      <w:r>
+        <w:rPr>
+          <w:b/>
+          <w:sz w:val="28"/>
+          <w:szCs w:val="28"/>
+        </w:rPr>
+        <w:lastRenderedPageBreak/>
+        <w:t>The structure of our program ‘</w:t>
+      </w:r>
+      <w:proofErr w:type="spellStart"/>
+      <w:r>
+        <w:rPr>
+          <w:b/>
+          <w:sz w:val="28"/>
+          <w:szCs w:val="28"/>
+        </w:rPr>
+        <w:t>ContinuousGeneralizer</w:t>
+      </w:r>
+      <w:proofErr w:type="spellEnd"/>
+      <w:r>
+        <w:rPr>
+          <w:b/>
+          <w:sz w:val="28"/>
+          <w:szCs w:val="28"/>
+        </w:rPr>
+        <w:t>’</w:t>
+      </w:r>
+    </w:p>
+    <w:p/>
+    <w:p>
+      <w:r>
+        <w:t>The main window</w:t>
+      </w:r>
+      <w:r>
+        <w:t xml:space="preserve"> (form)</w:t>
+      </w:r>
+      <w:r>
+        <w:t xml:space="preserve"> of our program is ‘</w:t>
+      </w:r>
+      <w:proofErr w:type="spellStart"/>
+      <w:r>
+        <w:t>FrmContinuousGeneralizer</w:t>
+      </w:r>
+      <w:proofErr w:type="spellEnd"/>
+      <w:r>
+        <w:t>’</w:t>
+      </w:r>
+    </w:p>
+    <w:p>
+      <w:r>
+        <w:rPr>
+          <w:noProof/>
+        </w:rPr>
+        <w:drawing>
+          <wp:inline distT="0" distB="0" distL="0" distR="0" wp14:anchorId="220E4B65" wp14:editId="6C6909AE">
+            <wp:extent cx="5274310" cy="3006090"/>
+            <wp:effectExtent l="0" t="0" r="2540" b="3810"/>
+            <wp:docPr id="2" name="Picture 2"/>
+            <wp:cNvGraphicFramePr>
+              <a:graphicFrameLocks xmlns:a="http://schemas.openxmlformats.org/drawingml/2006/main" noChangeAspect="1"/>
+            </wp:cNvGraphicFramePr>
+            <a:graphic xmlns:a="http://schemas.openxmlformats.org/drawingml/2006/main">
+              <a:graphicData uri="http://schemas.openxmlformats.org/drawingml/2006/picture">
+                <pic:pic xmlns:pic="http://schemas.openxmlformats.org/drawingml/2006/picture">
+                  <pic:nvPicPr>
+                    <pic:cNvPr id="1" name=""/>
+                    <pic:cNvPicPr/>
+                  </pic:nvPicPr>
+                  <pic:blipFill>
+                    <a:blip r:embed="rId6"/>
+                    <a:stretch>
+                      <a:fillRect/>
+                    </a:stretch>
+                  </pic:blipFill>
+                  <pic:spPr>
+                    <a:xfrm>
+                      <a:off x="0" y="0"/>
+                      <a:ext cx="5274310" cy="3006090"/>
+                    </a:xfrm>
+                    <a:prstGeom prst="rect">
+                      <a:avLst/>
+                    </a:prstGeom>
+                  </pic:spPr>
+                </pic:pic>
+              </a:graphicData>
+            </a:graphic>
+          </wp:inline>
+        </w:drawing>
+      </w:r>
+    </w:p>
+    <w:p/>
+    <w:p>
+      <w:r>
+        <w:t xml:space="preserve">If you launch </w:t>
+      </w:r>
+      <w:r>
+        <w:t>our</w:t>
+      </w:r>
+      <w:r>
+        <w:t xml:space="preserve"> program, you should see the “software” ‘</w:t>
+      </w:r>
+      <w:proofErr w:type="spellStart"/>
+      <w:r>
+        <w:t>ContinuousGeneralizer</w:t>
+      </w:r>
+      <w:proofErr w:type="spellEnd"/>
+      <w:r>
+        <w:t>’</w:t>
+      </w:r>
+      <w:r>
+        <w:t xml:space="preserve"> popping up</w:t>
+      </w:r>
+      <w:r>
+        <w:t>. Then you can call the form</w:t>
+      </w:r>
+      <w:r>
+        <w:t xml:space="preserve"> ‘</w:t>
+      </w:r>
+      <w:proofErr w:type="spellStart"/>
+      <w:r>
+        <w:t>Frm</w:t>
+      </w:r>
+      <w:r>
+        <w:t>BuildingGrowing</w:t>
+      </w:r>
+      <w:proofErr w:type="spellEnd"/>
+      <w:r>
+        <w:t xml:space="preserve">’ under menu ‘Generalization’. From </w:t>
+      </w:r>
+      <w:r>
+        <w:t>form ‘</w:t>
+      </w:r>
+      <w:proofErr w:type="spellStart"/>
+      <w:r>
+        <w:t>Frm</w:t>
+      </w:r>
+      <w:r>
+        <w:t>BuildingGrowing</w:t>
+      </w:r>
+      <w:proofErr w:type="spellEnd"/>
+      <w:r>
+        <w:t>’</w:t>
+      </w:r>
+      <w:r>
+        <w:t>, you can run the approach of generalizing buildings.</w:t>
+      </w:r>
+    </w:p>
+    <w:p>
+      <w:r>
+        <w:rPr>
+          <w:noProof/>
+        </w:rPr>
+        <w:drawing>
+          <wp:inline distT="0" distB="0" distL="0" distR="0" wp14:anchorId="1B7E3CAB" wp14:editId="36159241">
+            <wp:extent cx="5274310" cy="2639060"/>
+            <wp:effectExtent l="0" t="0" r="2540" b="8890"/>
+            <wp:docPr id="4" name="Picture 4"/>
+            <wp:cNvGraphicFramePr>
+              <a:graphicFrameLocks xmlns:a="http://schemas.openxmlformats.org/drawingml/2006/main" noChangeAspect="1"/>
+            </wp:cNvGraphicFramePr>
+            <a:graphic xmlns:a="http://schemas.openxmlformats.org/drawingml/2006/main">
+              <a:graphicData uri="http://schemas.openxmlformats.org/drawingml/2006/picture">
+                <pic:pic xmlns:pic="http://schemas.openxmlformats.org/drawingml/2006/picture">
+                  <pic:nvPicPr>
+                    <pic:cNvPr id="1" name=""/>
+                    <pic:cNvPicPr/>
+                  </pic:nvPicPr>
+                  <pic:blipFill>
+                    <a:blip r:embed="rId7"/>
+                    <a:stretch>
+                      <a:fillRect/>
+                    </a:stretch>
+                  </pic:blipFill>
+                  <pic:spPr>
+                    <a:xfrm>
+                      <a:off x="0" y="0"/>
+                      <a:ext cx="5274310" cy="2639060"/>
+                    </a:xfrm>
+                    <a:prstGeom prst="rect">
+                      <a:avLst/>
+                    </a:prstGeom>
+                  </pic:spPr>
+                </pic:pic>
+              </a:graphicData>
+            </a:graphic>
+          </wp:inline>
+        </w:drawing>
+      </w:r>
+    </w:p>
+    <w:p/>
+    <w:p>
+      <w:pPr>
+        <w:keepNext/>
+        <w:keepLines/>
+      </w:pPr>
+      <w:r>
+        <w:lastRenderedPageBreak/>
+        <w:t>The codes of our approach are in file ‘</w:t>
+      </w:r>
+      <w:proofErr w:type="spellStart"/>
+      <w:r>
+        <w:t>BuildingGrowing.cs</w:t>
+      </w:r>
+      <w:proofErr w:type="spellEnd"/>
+      <w:r>
+        <w:t xml:space="preserve">’, which are called in form </w:t>
+      </w:r>
+      <w:r>
+        <w:t>‘</w:t>
+      </w:r>
+      <w:proofErr w:type="spellStart"/>
+      <w:r>
+        <w:t>FrmBuildingGrowing</w:t>
+      </w:r>
+      <w:proofErr w:type="spellEnd"/>
+      <w:r>
+        <w:t>’</w:t>
+      </w:r>
+      <w:r>
+        <w:t>.</w:t>
+      </w:r>
       <w:bookmarkStart w:id="0" w:name="_GoBack"/>
       <w:bookmarkEnd w:id="0"/>
+    </w:p>
+    <w:p>
+      <w:pPr>
+        <w:keepLines/>
+      </w:pPr>
+      <w:r>
+        <w:rPr>
+          <w:noProof/>
+        </w:rPr>
+        <w:drawing>
+          <wp:inline distT="0" distB="0" distL="0" distR="0" wp14:anchorId="08BCDD13" wp14:editId="3BB22A92">
+            <wp:extent cx="5274310" cy="3098165"/>
+            <wp:effectExtent l="0" t="0" r="2540" b="6985"/>
+            <wp:docPr id="5" name="Picture 5"/>
+            <wp:cNvGraphicFramePr>
+              <a:graphicFrameLocks xmlns:a="http://schemas.openxmlformats.org/drawingml/2006/main" noChangeAspect="1"/>
+            </wp:cNvGraphicFramePr>
+            <a:graphic xmlns:a="http://schemas.openxmlformats.org/drawingml/2006/main">
+              <a:graphicData uri="http://schemas.openxmlformats.org/drawingml/2006/picture">
+                <pic:pic xmlns:pic="http://schemas.openxmlformats.org/drawingml/2006/picture">
+                  <pic:nvPicPr>
+                    <pic:cNvPr id="1" name=""/>
+                    <pic:cNvPicPr/>
+                  </pic:nvPicPr>
+                  <pic:blipFill>
+                    <a:blip r:embed="rId8"/>
+                    <a:stretch>
+                      <a:fillRect/>
+                    </a:stretch>
+                  </pic:blipFill>
+                  <pic:spPr>
+                    <a:xfrm>
+                      <a:off x="0" y="0"/>
+                      <a:ext cx="5274310" cy="3098165"/>
+                    </a:xfrm>
+                    <a:prstGeom prst="rect">
+                      <a:avLst/>
+                    </a:prstGeom>
+                  </pic:spPr>
+                </pic:pic>
+              </a:graphicData>
+            </a:graphic>
+          </wp:inline>
+        </w:drawing>
+      </w:r>
     </w:p>
     <w:sectPr>
       <w:pgSz w:w="11906" w:h="16838"/>
@@ -861,4 +1145,22 @@
     </a:ext>
   </a:extLst>
 </a:theme>
+</file>
+
+<file path=word/webextensions/taskpanes.xml><?xml version="1.0" encoding="utf-8"?>
+<wetp:taskpanes xmlns:wetp="http://schemas.microsoft.com/office/webextensions/taskpanes/2010/11">
+  <wetp:taskpane dockstate="right" visibility="0" width="350" row="0">
+    <wetp:webextensionref xmlns:r="http://schemas.openxmlformats.org/officeDocument/2006/relationships" r:id="rId1"/>
+  </wetp:taskpane>
+</wetp:taskpanes>
+</file>
+
+<file path=word/webextensions/webextension1.xml><?xml version="1.0" encoding="utf-8"?>
+<we:webextension xmlns:we="http://schemas.microsoft.com/office/webextensions/webextension/2010/11" id="{C7744CB7-8B22-4028-8196-11C009FC61A3}">
+  <we:reference id="wa104099688" version="1.3.0.0" store="en-US" storeType="OMEX"/>
+  <we:alternateReferences/>
+  <we:properties/>
+  <we:bindings/>
+  <we:snapshot xmlns:r="http://schemas.openxmlformats.org/officeDocument/2006/relationships"/>
+</we:webextension>
 </file>
</xml_diff>

<commit_message>
improved the instruction of our program
</commit_message>
<xml_diff>
--- a/ContinuousGeneralizer/ReadMe.docx
+++ b/ContinuousGeneralizer/ReadMe.docx
@@ -188,7 +188,31 @@
           <w:szCs w:val="28"/>
         </w:rPr>
         <w:lastRenderedPageBreak/>
-        <w:t>The structure of our program ‘</w:t>
+        <w:t>An</w:t>
+      </w:r>
+      <w:r>
+        <w:rPr>
+          <w:b/>
+          <w:sz w:val="28"/>
+          <w:szCs w:val="28"/>
+        </w:rPr>
+        <w:t xml:space="preserve"> </w:t>
+      </w:r>
+      <w:r>
+        <w:rPr>
+          <w:b/>
+          <w:sz w:val="28"/>
+          <w:szCs w:val="28"/>
+        </w:rPr>
+        <w:t>instruction</w:t>
+      </w:r>
+      <w:r>
+        <w:rPr>
+          <w:b/>
+          <w:sz w:val="28"/>
+          <w:szCs w:val="28"/>
+        </w:rPr>
+        <w:t xml:space="preserve"> of our program ‘</w:t>
       </w:r>
       <w:proofErr w:type="spellStart"/>
       <w:r>
@@ -270,6 +294,8 @@
           </wp:inline>
         </w:drawing>
       </w:r>
+      <w:bookmarkStart w:id="0" w:name="_GoBack"/>
+      <w:bookmarkEnd w:id="0"/>
     </w:p>
     <w:p/>
     <w:p>
@@ -308,10 +334,7 @@
       </w:r>
       <w:proofErr w:type="spellEnd"/>
       <w:r>
-        <w:t xml:space="preserve">’ under menu ‘Generalization’. From </w:t>
-      </w:r>
-      <w:r>
-        <w:t>form ‘</w:t>
+        <w:t>’ under menu ‘Generalization’. From form ‘</w:t>
       </w:r>
       <w:proofErr w:type="spellStart"/>
       <w:r>
@@ -322,10 +345,7 @@
       </w:r>
       <w:proofErr w:type="spellEnd"/>
       <w:r>
-        <w:t>’</w:t>
-      </w:r>
-      <w:r>
-        <w:t>, you can run the approach of generalizing buildings.</w:t>
+        <w:t>’, you can run the approach of generalizing buildings.</w:t>
       </w:r>
     </w:p>
     <w:p>
@@ -386,10 +406,7 @@
       </w:r>
       <w:proofErr w:type="spellEnd"/>
       <w:r>
-        <w:t xml:space="preserve">’, which are called in form </w:t>
-      </w:r>
-      <w:r>
-        <w:t>‘</w:t>
+        <w:t>’, which are called in form ‘</w:t>
       </w:r>
       <w:proofErr w:type="spellStart"/>
       <w:r>
@@ -397,13 +414,8 @@
       </w:r>
       <w:proofErr w:type="spellEnd"/>
       <w:r>
-        <w:t>’</w:t>
-      </w:r>
-      <w:r>
-        <w:t>.</w:t>
-      </w:r>
-      <w:bookmarkStart w:id="0" w:name="_GoBack"/>
-      <w:bookmarkEnd w:id="0"/>
+        <w:t>’.</w:t>
+      </w:r>
     </w:p>
     <w:p>
       <w:pPr>
@@ -449,6 +461,81 @@
           </wp:inline>
         </w:drawing>
       </w:r>
+    </w:p>
+    <w:p>
+      <w:pPr>
+        <w:keepLines/>
+      </w:pPr>
+    </w:p>
+    <w:p>
+      <w:pPr>
+        <w:keepNext/>
+        <w:keepLines/>
+      </w:pPr>
+      <w:r>
+        <w:t>The data for experiment is automatically loaded using codes in file ‘</w:t>
+      </w:r>
+      <w:proofErr w:type="spellStart"/>
+      <w:r>
+        <w:t>CHelperFunction.cs</w:t>
+      </w:r>
+      <w:proofErr w:type="spellEnd"/>
+      <w:r>
+        <w:t>’</w:t>
+      </w:r>
+      <w:r>
+        <w:t>.</w:t>
+      </w:r>
+    </w:p>
+    <w:p>
+      <w:pPr>
+        <w:keepLines/>
+      </w:pPr>
+      <w:r>
+        <w:rPr>
+          <w:noProof/>
+        </w:rPr>
+        <w:drawing>
+          <wp:inline distT="0" distB="0" distL="0" distR="0" wp14:anchorId="27DE322D" wp14:editId="517673D4">
+            <wp:extent cx="5274310" cy="2957195"/>
+            <wp:effectExtent l="0" t="0" r="2540" b="0"/>
+            <wp:docPr id="7" name="Picture 7"/>
+            <wp:cNvGraphicFramePr>
+              <a:graphicFrameLocks xmlns:a="http://schemas.openxmlformats.org/drawingml/2006/main" noChangeAspect="1"/>
+            </wp:cNvGraphicFramePr>
+            <a:graphic xmlns:a="http://schemas.openxmlformats.org/drawingml/2006/main">
+              <a:graphicData uri="http://schemas.openxmlformats.org/drawingml/2006/picture">
+                <pic:pic xmlns:pic="http://schemas.openxmlformats.org/drawingml/2006/picture">
+                  <pic:nvPicPr>
+                    <pic:cNvPr id="1" name=""/>
+                    <pic:cNvPicPr/>
+                  </pic:nvPicPr>
+                  <pic:blipFill>
+                    <a:blip r:embed="rId9"/>
+                    <a:stretch>
+                      <a:fillRect/>
+                    </a:stretch>
+                  </pic:blipFill>
+                  <pic:spPr>
+                    <a:xfrm>
+                      <a:off x="0" y="0"/>
+                      <a:ext cx="5274310" cy="2957195"/>
+                    </a:xfrm>
+                    <a:prstGeom prst="rect">
+                      <a:avLst/>
+                    </a:prstGeom>
+                  </pic:spPr>
+                </pic:pic>
+              </a:graphicData>
+            </a:graphic>
+          </wp:inline>
+        </w:drawing>
+      </w:r>
+    </w:p>
+    <w:p>
+      <w:pPr>
+        <w:keepLines/>
+      </w:pPr>
     </w:p>
     <w:sectPr>
       <w:pgSz w:w="11906" w:h="16838"/>

</xml_diff>

<commit_message>
having written down our basic idea; implementing our method
</commit_message>
<xml_diff>
--- a/ContinuousGeneralizer/ReadMe.docx
+++ b/ContinuousGeneralizer/ReadMe.docx
@@ -1,6 +1,6 @@
 
 <file path=word/document.xml><?xml version="1.0" encoding="utf-8"?>
-<w:document xmlns:wpc="http://schemas.microsoft.com/office/word/2010/wordprocessingCanvas" xmlns:cx="http://schemas.microsoft.com/office/drawing/2014/chartex" xmlns:cx1="http://schemas.microsoft.com/office/drawing/2015/9/8/chartex" xmlns:cx2="http://schemas.microsoft.com/office/drawing/2015/10/21/chartex" xmlns:mc="http://schemas.openxmlformats.org/markup-compatibility/2006" xmlns:o="urn:schemas-microsoft-com:office:office" xmlns:r="http://schemas.openxmlformats.org/officeDocument/2006/relationships" xmlns:m="http://schemas.openxmlformats.org/officeDocument/2006/math" xmlns:v="urn:schemas-microsoft-com:vml" xmlns:wp14="http://schemas.microsoft.com/office/word/2010/wordprocessingDrawing" xmlns:wp="http://schemas.openxmlformats.org/drawingml/2006/wordprocessingDrawing" xmlns:w10="urn:schemas-microsoft-com:office:word" xmlns:w="http://schemas.openxmlformats.org/wordprocessingml/2006/main" xmlns:w14="http://schemas.microsoft.com/office/word/2010/wordml" xmlns:w15="http://schemas.microsoft.com/office/word/2012/wordml" xmlns:w16se="http://schemas.microsoft.com/office/word/2015/wordml/symex" xmlns:wpg="http://schemas.microsoft.com/office/word/2010/wordprocessingGroup" xmlns:wpi="http://schemas.microsoft.com/office/word/2010/wordprocessingInk" xmlns:wne="http://schemas.microsoft.com/office/word/2006/wordml" xmlns:wps="http://schemas.microsoft.com/office/word/2010/wordprocessingShape" mc:Ignorable="w14 w15 w16se wp14">
+<w:document xmlns:wpc="http://schemas.microsoft.com/office/word/2010/wordprocessingCanvas" xmlns:cx="http://schemas.microsoft.com/office/drawing/2014/chartex" xmlns:cx1="http://schemas.microsoft.com/office/drawing/2015/9/8/chartex" xmlns:cx2="http://schemas.microsoft.com/office/drawing/2015/10/21/chartex" xmlns:cx3="http://schemas.microsoft.com/office/drawing/2016/5/9/chartex" xmlns:cx4="http://schemas.microsoft.com/office/drawing/2016/5/10/chartex" xmlns:cx5="http://schemas.microsoft.com/office/drawing/2016/5/11/chartex" xmlns:mc="http://schemas.openxmlformats.org/markup-compatibility/2006" xmlns:o="urn:schemas-microsoft-com:office:office" xmlns:r="http://schemas.openxmlformats.org/officeDocument/2006/relationships" xmlns:m="http://schemas.openxmlformats.org/officeDocument/2006/math" xmlns:v="urn:schemas-microsoft-com:vml" xmlns:wp14="http://schemas.microsoft.com/office/word/2010/wordprocessingDrawing" xmlns:wp="http://schemas.openxmlformats.org/drawingml/2006/wordprocessingDrawing" xmlns:w10="urn:schemas-microsoft-com:office:word" xmlns:w="http://schemas.openxmlformats.org/wordprocessingml/2006/main" xmlns:w14="http://schemas.microsoft.com/office/word/2010/wordml" xmlns:w15="http://schemas.microsoft.com/office/word/2012/wordml" xmlns:w16se="http://schemas.microsoft.com/office/word/2015/wordml/symex" xmlns:wpg="http://schemas.microsoft.com/office/word/2010/wordprocessingGroup" xmlns:wpi="http://schemas.microsoft.com/office/word/2010/wordprocessingInk" xmlns:wne="http://schemas.microsoft.com/office/word/2006/wordml" xmlns:wps="http://schemas.microsoft.com/office/word/2010/wordprocessingShape" mc:Ignorable="w14 w15 w16se wp14">
   <w:body>
     <w:p>
       <w:pPr>
@@ -294,58 +294,35 @@
           </wp:inline>
         </w:drawing>
       </w:r>
-      <w:bookmarkStart w:id="0" w:name="_GoBack"/>
-      <w:bookmarkEnd w:id="0"/>
     </w:p>
     <w:p/>
     <w:p>
       <w:r>
-        <w:t xml:space="preserve">If you launch </w:t>
-      </w:r>
-      <w:r>
-        <w:t>our</w:t>
-      </w:r>
-      <w:r>
-        <w:t xml:space="preserve"> program, you should see the “software” ‘</w:t>
-      </w:r>
-      <w:proofErr w:type="spellStart"/>
-      <w:r>
-        <w:t>ContinuousGeneralizer</w:t>
-      </w:r>
-      <w:proofErr w:type="spellEnd"/>
+        <w:t>You may work on at most one application (open one Microsoft Visual Studio) if you have a key of ‘Single Use’.</w:t>
+      </w:r>
+      <w:r>
+        <w:t xml:space="preserve"> </w:t>
+      </w:r>
+      <w:r>
+        <w:t xml:space="preserve">You may need to set the licenses. Right click the icon of </w:t>
+      </w:r>
+      <w:r>
+        <w:t>‘</w:t>
+      </w:r>
+      <w:r>
+        <w:t>the lock and key</w:t>
+      </w:r>
       <w:r>
         <w:t>’</w:t>
       </w:r>
       <w:r>
-        <w:t xml:space="preserve"> popping up</w:t>
-      </w:r>
-      <w:r>
-        <w:t>. Then you can call the form</w:t>
-      </w:r>
-      <w:r>
-        <w:t xml:space="preserve"> ‘</w:t>
-      </w:r>
-      <w:proofErr w:type="spellStart"/>
-      <w:r>
-        <w:t>Frm</w:t>
-      </w:r>
-      <w:r>
-        <w:t>BuildingGrowing</w:t>
-      </w:r>
-      <w:proofErr w:type="spellEnd"/>
-      <w:r>
-        <w:t>’ under menu ‘Generalization’. From form ‘</w:t>
-      </w:r>
-      <w:proofErr w:type="spellStart"/>
-      <w:r>
-        <w:t>Frm</w:t>
-      </w:r>
-      <w:r>
-        <w:t>BuildingGrowing</w:t>
-      </w:r>
-      <w:proofErr w:type="spellEnd"/>
-      <w:r>
-        <w:t>’, you can run the approach of generalizing buildings.</w:t>
+        <w:t>, go to properties</w:t>
+      </w:r>
+      <w:r>
+        <w:t>, t</w:t>
+      </w:r>
+      <w:r>
+        <w:t>hen check the licenses as following.</w:t>
       </w:r>
     </w:p>
     <w:p>
@@ -354,10 +331,10 @@
           <w:noProof/>
         </w:rPr>
         <w:drawing>
-          <wp:inline distT="0" distB="0" distL="0" distR="0" wp14:anchorId="1B7E3CAB" wp14:editId="36159241">
-            <wp:extent cx="5274310" cy="2639060"/>
-            <wp:effectExtent l="0" t="0" r="2540" b="8890"/>
-            <wp:docPr id="4" name="Picture 4"/>
+          <wp:inline distT="0" distB="0" distL="0" distR="0" wp14:anchorId="65E7DCE9" wp14:editId="435FB34B">
+            <wp:extent cx="5274310" cy="3130550"/>
+            <wp:effectExtent l="0" t="0" r="2540" b="0"/>
+            <wp:docPr id="8" name="Picture 8"/>
             <wp:cNvGraphicFramePr>
               <a:graphicFrameLocks xmlns:a="http://schemas.openxmlformats.org/drawingml/2006/main" noChangeAspect="1"/>
             </wp:cNvGraphicFramePr>
@@ -377,7 +354,7 @@
                   <pic:spPr>
                     <a:xfrm>
                       <a:off x="0" y="0"/>
-                      <a:ext cx="5274310" cy="2639060"/>
+                      <a:ext cx="5274310" cy="3130550"/>
                     </a:xfrm>
                     <a:prstGeom prst="rect">
                       <a:avLst/>
@@ -392,44 +369,66 @@
     </w:p>
     <w:p/>
     <w:p>
-      <w:pPr>
-        <w:keepNext/>
-        <w:keepLines/>
-      </w:pPr>
-      <w:r>
+      <w:r>
+        <w:t xml:space="preserve">If you launch </w:t>
+      </w:r>
+      <w:r>
+        <w:t>our</w:t>
+      </w:r>
+      <w:r>
+        <w:t xml:space="preserve"> program, you should see the “software” ‘</w:t>
+      </w:r>
+      <w:proofErr w:type="spellStart"/>
+      <w:r>
+        <w:t>ContinuousGeneralizer</w:t>
+      </w:r>
+      <w:proofErr w:type="spellEnd"/>
+      <w:r>
+        <w:t>’</w:t>
+      </w:r>
+      <w:r>
+        <w:t xml:space="preserve"> popping up</w:t>
+      </w:r>
+      <w:r>
+        <w:t>. Then you can call the form</w:t>
+      </w:r>
+      <w:r>
+        <w:t xml:space="preserve"> ‘</w:t>
+      </w:r>
+      <w:proofErr w:type="spellStart"/>
+      <w:r>
+        <w:t>Frm</w:t>
+      </w:r>
+      <w:r>
+        <w:t>BuildingGrowing</w:t>
+      </w:r>
+      <w:proofErr w:type="spellEnd"/>
+      <w:r>
+        <w:t>’ under menu ‘Generalization’. From form ‘</w:t>
+      </w:r>
+      <w:proofErr w:type="spellStart"/>
+      <w:r>
+        <w:t>Frm</w:t>
+      </w:r>
+      <w:r>
+        <w:t>BuildingGrowing</w:t>
+      </w:r>
+      <w:proofErr w:type="spellEnd"/>
+      <w:r>
+        <w:t>’, you can run the approach of generalizing buildings.</w:t>
+      </w:r>
+    </w:p>
+    <w:p>
+      <w:r>
+        <w:rPr>
+          <w:noProof/>
+        </w:rPr>
         <w:lastRenderedPageBreak/>
-        <w:t>The codes of our approach are in file ‘</w:t>
-      </w:r>
-      <w:proofErr w:type="spellStart"/>
-      <w:r>
-        <w:t>BuildingGrowing.cs</w:t>
-      </w:r>
-      <w:proofErr w:type="spellEnd"/>
-      <w:r>
-        <w:t>’, which are called in form ‘</w:t>
-      </w:r>
-      <w:proofErr w:type="spellStart"/>
-      <w:r>
-        <w:t>FrmBuildingGrowing</w:t>
-      </w:r>
-      <w:proofErr w:type="spellEnd"/>
-      <w:r>
-        <w:t>’.</w:t>
-      </w:r>
-    </w:p>
-    <w:p>
-      <w:pPr>
-        <w:keepLines/>
-      </w:pPr>
-      <w:r>
-        <w:rPr>
-          <w:noProof/>
-        </w:rPr>
         <w:drawing>
-          <wp:inline distT="0" distB="0" distL="0" distR="0" wp14:anchorId="08BCDD13" wp14:editId="3BB22A92">
-            <wp:extent cx="5274310" cy="3098165"/>
-            <wp:effectExtent l="0" t="0" r="2540" b="6985"/>
-            <wp:docPr id="5" name="Picture 5"/>
+          <wp:inline distT="0" distB="0" distL="0" distR="0" wp14:anchorId="1B7E3CAB" wp14:editId="36159241">
+            <wp:extent cx="5274310" cy="2639060"/>
+            <wp:effectExtent l="0" t="0" r="2540" b="8890"/>
+            <wp:docPr id="4" name="Picture 4"/>
             <wp:cNvGraphicFramePr>
               <a:graphicFrameLocks xmlns:a="http://schemas.openxmlformats.org/drawingml/2006/main" noChangeAspect="1"/>
             </wp:cNvGraphicFramePr>
@@ -449,7 +448,7 @@
                   <pic:spPr>
                     <a:xfrm>
                       <a:off x="0" y="0"/>
-                      <a:ext cx="5274310" cy="3098165"/>
+                      <a:ext cx="5274310" cy="2639060"/>
                     </a:xfrm>
                     <a:prstGeom prst="rect">
                       <a:avLst/>
@@ -462,29 +461,30 @@
         </w:drawing>
       </w:r>
     </w:p>
-    <w:p>
-      <w:pPr>
-        <w:keepLines/>
-      </w:pPr>
-    </w:p>
+    <w:p/>
     <w:p>
       <w:pPr>
         <w:keepNext/>
         <w:keepLines/>
       </w:pPr>
       <w:r>
-        <w:t>The data for experiment is automatically loaded using codes in file ‘</w:t>
+        <w:t>The codes of our approach are in file ‘</w:t>
       </w:r>
       <w:proofErr w:type="spellStart"/>
       <w:r>
-        <w:t>CHelperFunction.cs</w:t>
+        <w:t>BuildingGrowing.cs</w:t>
       </w:r>
       <w:proofErr w:type="spellEnd"/>
       <w:r>
-        <w:t>’</w:t>
-      </w:r>
-      <w:r>
-        <w:t>.</w:t>
+        <w:t>’, which are called in form ‘</w:t>
+      </w:r>
+      <w:proofErr w:type="spellStart"/>
+      <w:r>
+        <w:t>FrmBuildingGrowing</w:t>
+      </w:r>
+      <w:proofErr w:type="spellEnd"/>
+      <w:r>
+        <w:t>’.</w:t>
       </w:r>
     </w:p>
     <w:p>
@@ -496,10 +496,10 @@
           <w:noProof/>
         </w:rPr>
         <w:drawing>
-          <wp:inline distT="0" distB="0" distL="0" distR="0" wp14:anchorId="27DE322D" wp14:editId="517673D4">
-            <wp:extent cx="5274310" cy="2957195"/>
-            <wp:effectExtent l="0" t="0" r="2540" b="0"/>
-            <wp:docPr id="7" name="Picture 7"/>
+          <wp:inline distT="0" distB="0" distL="0" distR="0" wp14:anchorId="08BCDD13" wp14:editId="3BB22A92">
+            <wp:extent cx="5274310" cy="3098165"/>
+            <wp:effectExtent l="0" t="0" r="2540" b="6985"/>
+            <wp:docPr id="5" name="Picture 5"/>
             <wp:cNvGraphicFramePr>
               <a:graphicFrameLocks xmlns:a="http://schemas.openxmlformats.org/drawingml/2006/main" noChangeAspect="1"/>
             </wp:cNvGraphicFramePr>
@@ -519,6 +519,74 @@
                   <pic:spPr>
                     <a:xfrm>
                       <a:off x="0" y="0"/>
+                      <a:ext cx="5274310" cy="3098165"/>
+                    </a:xfrm>
+                    <a:prstGeom prst="rect">
+                      <a:avLst/>
+                    </a:prstGeom>
+                  </pic:spPr>
+                </pic:pic>
+              </a:graphicData>
+            </a:graphic>
+          </wp:inline>
+        </w:drawing>
+      </w:r>
+    </w:p>
+    <w:p>
+      <w:pPr>
+        <w:keepLines/>
+      </w:pPr>
+    </w:p>
+    <w:p>
+      <w:pPr>
+        <w:keepNext/>
+        <w:keepLines/>
+      </w:pPr>
+      <w:r>
+        <w:lastRenderedPageBreak/>
+        <w:t>The data for experiment is automatically loaded using codes in file ‘</w:t>
+      </w:r>
+      <w:proofErr w:type="spellStart"/>
+      <w:r>
+        <w:t>CHelperFunction.cs</w:t>
+      </w:r>
+      <w:proofErr w:type="spellEnd"/>
+      <w:r>
+        <w:t>’.</w:t>
+      </w:r>
+    </w:p>
+    <w:p>
+      <w:pPr>
+        <w:keepLines/>
+      </w:pPr>
+      <w:r>
+        <w:rPr>
+          <w:noProof/>
+        </w:rPr>
+        <w:drawing>
+          <wp:inline distT="0" distB="0" distL="0" distR="0" wp14:anchorId="27DE322D" wp14:editId="517673D4">
+            <wp:extent cx="5274310" cy="2957195"/>
+            <wp:effectExtent l="0" t="0" r="2540" b="0"/>
+            <wp:docPr id="7" name="Picture 7"/>
+            <wp:cNvGraphicFramePr>
+              <a:graphicFrameLocks xmlns:a="http://schemas.openxmlformats.org/drawingml/2006/main" noChangeAspect="1"/>
+            </wp:cNvGraphicFramePr>
+            <a:graphic xmlns:a="http://schemas.openxmlformats.org/drawingml/2006/main">
+              <a:graphicData uri="http://schemas.openxmlformats.org/drawingml/2006/picture">
+                <pic:pic xmlns:pic="http://schemas.openxmlformats.org/drawingml/2006/picture">
+                  <pic:nvPicPr>
+                    <pic:cNvPr id="1" name=""/>
+                    <pic:cNvPicPr/>
+                  </pic:nvPicPr>
+                  <pic:blipFill>
+                    <a:blip r:embed="rId10"/>
+                    <a:stretch>
+                      <a:fillRect/>
+                    </a:stretch>
+                  </pic:blipFill>
+                  <pic:spPr>
+                    <a:xfrm>
+                      <a:off x="0" y="0"/>
                       <a:ext cx="5274310" cy="2957195"/>
                     </a:xfrm>
                     <a:prstGeom prst="rect">
@@ -536,6 +604,58 @@
       <w:pPr>
         <w:keepLines/>
       </w:pPr>
+    </w:p>
+    <w:p>
+      <w:pPr>
+        <w:keepLines/>
+      </w:pPr>
+    </w:p>
+    <w:p>
+      <w:pPr>
+        <w:keepLines/>
+      </w:pPr>
+      <w:bookmarkStart w:id="0" w:name="_GoBack"/>
+      <w:r>
+        <w:rPr>
+          <w:noProof/>
+        </w:rPr>
+        <w:drawing>
+          <wp:inline distT="0" distB="0" distL="0" distR="0" wp14:anchorId="105AB6E5" wp14:editId="3800599F">
+            <wp:extent cx="5274310" cy="982345"/>
+            <wp:effectExtent l="0" t="0" r="2540" b="8255"/>
+            <wp:docPr id="9" name="Picture 9"/>
+            <wp:cNvGraphicFramePr>
+              <a:graphicFrameLocks xmlns:a="http://schemas.openxmlformats.org/drawingml/2006/main" noChangeAspect="1"/>
+            </wp:cNvGraphicFramePr>
+            <a:graphic xmlns:a="http://schemas.openxmlformats.org/drawingml/2006/main">
+              <a:graphicData uri="http://schemas.openxmlformats.org/drawingml/2006/picture">
+                <pic:pic xmlns:pic="http://schemas.openxmlformats.org/drawingml/2006/picture">
+                  <pic:nvPicPr>
+                    <pic:cNvPr id="1" name=""/>
+                    <pic:cNvPicPr/>
+                  </pic:nvPicPr>
+                  <pic:blipFill>
+                    <a:blip r:embed="rId11"/>
+                    <a:stretch>
+                      <a:fillRect/>
+                    </a:stretch>
+                  </pic:blipFill>
+                  <pic:spPr>
+                    <a:xfrm>
+                      <a:off x="0" y="0"/>
+                      <a:ext cx="5274310" cy="982345"/>
+                    </a:xfrm>
+                    <a:prstGeom prst="rect">
+                      <a:avLst/>
+                    </a:prstGeom>
+                  </pic:spPr>
+                </pic:pic>
+              </a:graphicData>
+            </a:graphic>
+          </wp:inline>
+        </w:drawing>
+      </w:r>
+      <w:bookmarkEnd w:id="0"/>
     </w:p>
     <w:sectPr>
       <w:pgSz w:w="11906" w:h="16838"/>
@@ -561,7 +681,7 @@
     </w:rPrDefault>
     <w:pPrDefault/>
   </w:docDefaults>
-  <w:latentStyles w:defLockedState="0" w:defUIPriority="99" w:defSemiHidden="0" w:defUnhideWhenUsed="0" w:defQFormat="0" w:count="372">
+  <w:latentStyles w:defLockedState="0" w:defUIPriority="99" w:defSemiHidden="0" w:defUnhideWhenUsed="0" w:defQFormat="0" w:count="374">
     <w:lsdException w:name="Normal" w:uiPriority="0" w:qFormat="1"/>
     <w:lsdException w:name="heading 1" w:uiPriority="9" w:qFormat="1"/>
     <w:lsdException w:name="heading 2" w:semiHidden="1" w:uiPriority="9" w:unhideWhenUsed="1" w:qFormat="1"/>
@@ -667,7 +787,6 @@
     <w:lsdException w:name="HTML Sample" w:semiHidden="1" w:unhideWhenUsed="1"/>
     <w:lsdException w:name="HTML Typewriter" w:semiHidden="1" w:unhideWhenUsed="1"/>
     <w:lsdException w:name="HTML Variable" w:semiHidden="1" w:unhideWhenUsed="1"/>
-    <w:lsdException w:name="Normal Table" w:semiHidden="1" w:unhideWhenUsed="1"/>
     <w:lsdException w:name="annotation subject" w:semiHidden="1" w:unhideWhenUsed="1"/>
     <w:lsdException w:name="No List" w:semiHidden="1" w:unhideWhenUsed="1"/>
     <w:lsdException w:name="Outline List 1" w:semiHidden="1" w:unhideWhenUsed="1"/>
@@ -713,11 +832,9 @@
     <w:lsdException w:name="Table Subtle 1" w:semiHidden="1" w:unhideWhenUsed="1"/>
     <w:lsdException w:name="Table Subtle 2" w:semiHidden="1" w:unhideWhenUsed="1"/>
     <w:lsdException w:name="Table Web 1" w:semiHidden="1" w:unhideWhenUsed="1"/>
-    <w:lsdException w:name="Table Web 2" w:semiHidden="1" w:unhideWhenUsed="1"/>
     <w:lsdException w:name="Table Web 3" w:semiHidden="1" w:unhideWhenUsed="1"/>
     <w:lsdException w:name="Balloon Text" w:semiHidden="1" w:unhideWhenUsed="1"/>
     <w:lsdException w:name="Table Grid" w:uiPriority="39"/>
-    <w:lsdException w:name="Table Theme" w:semiHidden="1" w:unhideWhenUsed="1"/>
     <w:lsdException w:name="Placeholder Text" w:semiHidden="1"/>
     <w:lsdException w:name="No Spacing" w:uiPriority="1" w:qFormat="1"/>
     <w:lsdException w:name="Light Shading" w:uiPriority="60"/>
@@ -934,6 +1051,8 @@
     <w:lsdException w:name="List Table 6 Colorful Accent 6" w:uiPriority="51"/>
     <w:lsdException w:name="List Table 7 Colorful Accent 6" w:uiPriority="52"/>
     <w:lsdException w:name="Mention" w:semiHidden="1" w:unhideWhenUsed="1"/>
+    <w:lsdException w:name="Smart Hyperlink" w:semiHidden="1" w:unhideWhenUsed="1"/>
+    <w:lsdException w:name="Hashtag" w:semiHidden="1" w:unhideWhenUsed="1"/>
   </w:latentStyles>
   <w:style w:type="paragraph" w:default="1" w:styleId="Normal">
     <w:name w:val="Normal"/>

</xml_diff>

<commit_message>
improved methods of AreaAgg; improved ReadMe
</commit_message>
<xml_diff>
--- a/ContinuousGeneralizer/ReadMe.docx
+++ b/ContinuousGeneralizer/ReadMe.docx
@@ -1,6 +1,6 @@
 
 <file path=word/document.xml><?xml version="1.0" encoding="utf-8"?>
-<w:document xmlns:wpc="http://schemas.microsoft.com/office/word/2010/wordprocessingCanvas" xmlns:cx="http://schemas.microsoft.com/office/drawing/2014/chartex" xmlns:cx1="http://schemas.microsoft.com/office/drawing/2015/9/8/chartex" xmlns:cx2="http://schemas.microsoft.com/office/drawing/2015/10/21/chartex" xmlns:cx3="http://schemas.microsoft.com/office/drawing/2016/5/9/chartex" xmlns:cx4="http://schemas.microsoft.com/office/drawing/2016/5/10/chartex" xmlns:cx5="http://schemas.microsoft.com/office/drawing/2016/5/11/chartex" xmlns:mc="http://schemas.openxmlformats.org/markup-compatibility/2006" xmlns:o="urn:schemas-microsoft-com:office:office" xmlns:r="http://schemas.openxmlformats.org/officeDocument/2006/relationships" xmlns:m="http://schemas.openxmlformats.org/officeDocument/2006/math" xmlns:v="urn:schemas-microsoft-com:vml" xmlns:wp14="http://schemas.microsoft.com/office/word/2010/wordprocessingDrawing" xmlns:wp="http://schemas.openxmlformats.org/drawingml/2006/wordprocessingDrawing" xmlns:w10="urn:schemas-microsoft-com:office:word" xmlns:w="http://schemas.openxmlformats.org/wordprocessingml/2006/main" xmlns:w14="http://schemas.microsoft.com/office/word/2010/wordml" xmlns:w15="http://schemas.microsoft.com/office/word/2012/wordml" xmlns:w16se="http://schemas.microsoft.com/office/word/2015/wordml/symex" xmlns:wpg="http://schemas.microsoft.com/office/word/2010/wordprocessingGroup" xmlns:wpi="http://schemas.microsoft.com/office/word/2010/wordprocessingInk" xmlns:wne="http://schemas.microsoft.com/office/word/2006/wordml" xmlns:wps="http://schemas.microsoft.com/office/word/2010/wordprocessingShape" mc:Ignorable="w14 w15 w16se wp14">
+<w:document xmlns:wpc="http://schemas.microsoft.com/office/word/2010/wordprocessingCanvas" xmlns:cx="http://schemas.microsoft.com/office/drawing/2014/chartex" xmlns:cx1="http://schemas.microsoft.com/office/drawing/2015/9/8/chartex" xmlns:cx2="http://schemas.microsoft.com/office/drawing/2015/10/21/chartex" xmlns:cx3="http://schemas.microsoft.com/office/drawing/2016/5/9/chartex" xmlns:cx4="http://schemas.microsoft.com/office/drawing/2016/5/10/chartex" xmlns:cx5="http://schemas.microsoft.com/office/drawing/2016/5/11/chartex" xmlns:cx6="http://schemas.microsoft.com/office/drawing/2016/5/12/chartex" xmlns:cx7="http://schemas.microsoft.com/office/drawing/2016/5/13/chartex" xmlns:cx8="http://schemas.microsoft.com/office/drawing/2016/5/14/chartex" xmlns:mc="http://schemas.openxmlformats.org/markup-compatibility/2006" xmlns:aink="http://schemas.microsoft.com/office/drawing/2016/ink" xmlns:am3d="http://schemas.microsoft.com/office/drawing/2017/model3d" xmlns:o="urn:schemas-microsoft-com:office:office" xmlns:r="http://schemas.openxmlformats.org/officeDocument/2006/relationships" xmlns:m="http://schemas.openxmlformats.org/officeDocument/2006/math" xmlns:v="urn:schemas-microsoft-com:vml" xmlns:wp14="http://schemas.microsoft.com/office/word/2010/wordprocessingDrawing" xmlns:wp="http://schemas.openxmlformats.org/drawingml/2006/wordprocessingDrawing" xmlns:w10="urn:schemas-microsoft-com:office:word" xmlns:w="http://schemas.openxmlformats.org/wordprocessingml/2006/main" xmlns:w14="http://schemas.microsoft.com/office/word/2010/wordml" xmlns:w15="http://schemas.microsoft.com/office/word/2012/wordml" xmlns:w16se="http://schemas.microsoft.com/office/word/2015/wordml/symex" xmlns:wpg="http://schemas.microsoft.com/office/word/2010/wordprocessingGroup" xmlns:wpi="http://schemas.microsoft.com/office/word/2010/wordprocessingInk" xmlns:wne="http://schemas.microsoft.com/office/word/2006/wordml" xmlns:wps="http://schemas.microsoft.com/office/word/2010/wordprocessingShape" mc:Ignorable="w14 w15 w16se wp14">
   <w:body>
     <w:p>
       <w:pPr>
@@ -54,7 +54,12 @@
         <w:t>”</w:t>
       </w:r>
       <w:r>
-        <w:t xml:space="preserve">; see the following picture. We insist on the path because we may use some absolute paths in </w:t>
+        <w:t xml:space="preserve">; </w:t>
+      </w:r>
+      <w:bookmarkStart w:id="0" w:name="_GoBack"/>
+      <w:bookmarkEnd w:id="0"/>
+      <w:r>
+        <w:t xml:space="preserve">see the following picture. We insist on the path because we may use some absolute paths in </w:t>
       </w:r>
       <w:r>
         <w:t>the</w:t>
@@ -298,10 +303,7 @@
     <w:p/>
     <w:p>
       <w:r>
-        <w:t>You may work on at most one application (open one Microsoft Visual Studio) if you have a key of ‘Single Use’.</w:t>
-      </w:r>
-      <w:r>
-        <w:t xml:space="preserve"> </w:t>
+        <w:t xml:space="preserve">You may work on at most one application (open one Microsoft Visual Studio) if you have a key of ‘Single Use’. </w:t>
       </w:r>
       <w:r>
         <w:t xml:space="preserve">You may need to set the licenses. Right click the icon of </w:t>
@@ -548,7 +550,7 @@
       </w:r>
       <w:proofErr w:type="spellStart"/>
       <w:r>
-        <w:t>CHelperFunction.cs</w:t>
+        <w:t>CHelpFunc.cs</w:t>
       </w:r>
       <w:proofErr w:type="spellEnd"/>
       <w:r>
@@ -614,7 +616,6 @@
       <w:pPr>
         <w:keepLines/>
       </w:pPr>
-      <w:bookmarkStart w:id="0" w:name="_GoBack"/>
       <w:r>
         <w:rPr>
           <w:noProof/>
@@ -655,7 +656,6 @@
           </wp:inline>
         </w:drawing>
       </w:r>
-      <w:bookmarkEnd w:id="0"/>
     </w:p>
     <w:sectPr>
       <w:pgSz w:w="11906" w:h="16838"/>
@@ -681,7 +681,7 @@
     </w:rPrDefault>
     <w:pPrDefault/>
   </w:docDefaults>
-  <w:latentStyles w:defLockedState="0" w:defUIPriority="99" w:defSemiHidden="0" w:defUnhideWhenUsed="0" w:defQFormat="0" w:count="374">
+  <w:latentStyles w:defLockedState="0" w:defUIPriority="99" w:defSemiHidden="0" w:defUnhideWhenUsed="0" w:defQFormat="0" w:count="375">
     <w:lsdException w:name="Normal" w:uiPriority="0" w:qFormat="1"/>
     <w:lsdException w:name="heading 1" w:uiPriority="9" w:qFormat="1"/>
     <w:lsdException w:name="heading 2" w:semiHidden="1" w:uiPriority="9" w:unhideWhenUsed="1" w:qFormat="1"/>
@@ -832,7 +832,7 @@
     <w:lsdException w:name="Table Subtle 1" w:semiHidden="1" w:unhideWhenUsed="1"/>
     <w:lsdException w:name="Table Subtle 2" w:semiHidden="1" w:unhideWhenUsed="1"/>
     <w:lsdException w:name="Table Web 1" w:semiHidden="1" w:unhideWhenUsed="1"/>
-    <w:lsdException w:name="Table Web 3" w:semiHidden="1" w:unhideWhenUsed="1"/>
+    <w:lsdException w:name="Table Web 2" w:semiHidden="1" w:unhideWhenUsed="1"/>
     <w:lsdException w:name="Balloon Text" w:semiHidden="1" w:unhideWhenUsed="1"/>
     <w:lsdException w:name="Table Grid" w:uiPriority="39"/>
     <w:lsdException w:name="Placeholder Text" w:semiHidden="1"/>
@@ -1053,6 +1053,7 @@
     <w:lsdException w:name="Mention" w:semiHidden="1" w:unhideWhenUsed="1"/>
     <w:lsdException w:name="Smart Hyperlink" w:semiHidden="1" w:unhideWhenUsed="1"/>
     <w:lsdException w:name="Hashtag" w:semiHidden="1" w:unhideWhenUsed="1"/>
+    <w:lsdException w:name="Unresolved Mention" w:semiHidden="1" w:unhideWhenUsed="1"/>
   </w:latentStyles>
   <w:style w:type="paragraph" w:default="1" w:styleId="Normal">
     <w:name w:val="Normal"/>

</xml_diff>